<commit_message>
updated structure : final file is a widgeted colab
</commit_message>
<xml_diff>
--- a/Comment faire une étude de zones de chalandise _.docx
+++ b/Comment faire une étude de zones de chalandise _.docx
@@ -4,6 +4,40 @@
   <w:body>
     <w:p>
       <w:pPr>
+        <w:ind w:left="0" w:firstLine="0"/>
+        <w:rPr>
+          <w:b w:val="1"/>
+          <w:sz w:val="26"/>
+          <w:szCs w:val="26"/>
+        </w:rPr>
+      </w:pPr>
+      <w:r>
+        <w:rPr>
+          <w:rtl w:val="0"/>
+        </w:rPr>
+      </w:r>
+    </w:p>
+    <w:p>
+      <w:pPr>
+        <w:ind w:left="0" w:firstLine="0"/>
+        <w:rPr>
+          <w:b w:val="1"/>
+          <w:sz w:val="26"/>
+          <w:szCs w:val="26"/>
+        </w:rPr>
+      </w:pPr>
+      <w:r>
+        <w:rPr>
+          <w:b w:val="1"/>
+          <w:sz w:val="26"/>
+          <w:szCs w:val="26"/>
+          <w:rtl w:val="0"/>
+        </w:rPr>
+        <w:t xml:space="preserve">I.Carte isochrone </w:t>
+      </w:r>
+    </w:p>
+    <w:p>
+      <w:pPr>
         <w:ind w:left="720" w:firstLine="0"/>
         <w:rPr>
           <w:b w:val="1"/>
@@ -19,24 +53,105 @@
     </w:p>
     <w:p>
       <w:pPr>
+        <w:numPr>
+          <w:ilvl w:val="0"/>
+          <w:numId w:val="5"/>
+        </w:numPr>
+        <w:ind w:left="720" w:hanging="360"/>
+        <w:rPr>
+          <w:b w:val="1"/>
+          <w:sz w:val="26"/>
+          <w:szCs w:val="26"/>
+        </w:rPr>
+      </w:pPr>
+      <w:r>
+        <w:rPr>
+          <w:b w:val="1"/>
+          <w:sz w:val="26"/>
+          <w:szCs w:val="26"/>
+          <w:rtl w:val="0"/>
+        </w:rPr>
+        <w:t xml:space="preserve">Récupérer les données sur Géoportail </w:t>
+      </w:r>
+    </w:p>
+    <w:p>
+      <w:pPr>
+        <w:rPr>
+          <w:b w:val="1"/>
+          <w:sz w:val="26"/>
+          <w:szCs w:val="26"/>
+        </w:rPr>
+      </w:pPr>
+      <w:r>
+        <w:rPr>
+          <w:rtl w:val="0"/>
+        </w:rPr>
+      </w:r>
+    </w:p>
+    <w:p>
+      <w:pPr>
+        <w:numPr>
+          <w:ilvl w:val="0"/>
+          <w:numId w:val="2"/>
+        </w:numPr>
+        <w:ind w:left="720" w:hanging="360"/>
+        <w:rPr>
+          <w:sz w:val="26"/>
+          <w:szCs w:val="26"/>
+        </w:rPr>
+      </w:pPr>
+      <w:r>
+        <w:rPr>
+          <w:sz w:val="26"/>
+          <w:szCs w:val="26"/>
+          <w:rtl w:val="0"/>
+        </w:rPr>
+        <w:t xml:space="preserve">Aller sur le site de </w:t>
+      </w:r>
+      <w:hyperlink r:id="rId6">
+        <w:r>
+          <w:rPr>
+            <w:color w:val="1155cc"/>
+            <w:sz w:val="26"/>
+            <w:szCs w:val="26"/>
+            <w:u w:val="single"/>
+            <w:rtl w:val="0"/>
+          </w:rPr>
+          <w:t xml:space="preserve">Géoportail</w:t>
+        </w:r>
+      </w:hyperlink>
+      <w:r>
+        <w:rPr>
+          <w:rtl w:val="0"/>
+        </w:rPr>
+      </w:r>
+    </w:p>
+    <w:p>
+      <w:pPr>
+        <w:numPr>
+          <w:ilvl w:val="0"/>
+          <w:numId w:val="2"/>
+        </w:numPr>
+        <w:ind w:left="720" w:hanging="360"/>
+        <w:rPr>
+          <w:sz w:val="26"/>
+          <w:szCs w:val="26"/>
+          <w:u w:val="none"/>
+        </w:rPr>
+      </w:pPr>
+      <w:r>
+        <w:rPr>
+          <w:sz w:val="26"/>
+          <w:szCs w:val="26"/>
+          <w:rtl w:val="0"/>
+        </w:rPr>
+        <w:t xml:space="preserve">Cliquer sur Outils -&gt; Mesures -&gt; Calculer un isochrone </w:t>
+      </w:r>
+    </w:p>
+    <w:p>
+      <w:pPr>
         <w:ind w:left="720" w:firstLine="0"/>
         <w:rPr>
-          <w:b w:val="1"/>
-          <w:sz w:val="26"/>
-          <w:szCs w:val="26"/>
-        </w:rPr>
-      </w:pPr>
-      <w:r>
-        <w:rPr>
-          <w:rtl w:val="0"/>
-        </w:rPr>
-      </w:r>
-    </w:p>
-    <w:p>
-      <w:pPr>
-        <w:ind w:left="720" w:firstLine="0"/>
-        <w:rPr>
-          <w:b w:val="1"/>
           <w:sz w:val="26"/>
           <w:szCs w:val="26"/>
         </w:rPr>
@@ -50,25 +165,84 @@
     <w:p>
       <w:pPr>
         <w:ind w:left="0" w:firstLine="0"/>
-        <w:rPr>
-          <w:b w:val="1"/>
-          <w:sz w:val="26"/>
-          <w:szCs w:val="26"/>
-        </w:rPr>
-      </w:pPr>
-      <w:r>
-        <w:rPr>
-          <w:b w:val="1"/>
-          <w:sz w:val="26"/>
-          <w:szCs w:val="26"/>
-          <w:rtl w:val="0"/>
-        </w:rPr>
-        <w:t xml:space="preserve">I.Carte isochrone </w:t>
-      </w:r>
-    </w:p>
-    <w:p>
-      <w:pPr>
-        <w:ind w:left="720" w:firstLine="0"/>
+        <w:jc w:val="center"/>
+        <w:rPr>
+          <w:sz w:val="26"/>
+          <w:szCs w:val="26"/>
+        </w:rPr>
+      </w:pPr>
+      <w:r>
+        <w:rPr>
+          <w:sz w:val="26"/>
+          <w:szCs w:val="26"/>
+        </w:rPr>
+        <w:drawing>
+          <wp:inline distB="114300" distT="114300" distL="114300" distR="114300">
+            <wp:extent cx="2647950" cy="704850"/>
+            <wp:effectExtent b="0" l="0" r="0" t="0"/>
+            <wp:docPr id="1" name="image1.png"/>
+            <a:graphic>
+              <a:graphicData uri="http://schemas.openxmlformats.org/drawingml/2006/picture">
+                <pic:pic>
+                  <pic:nvPicPr>
+                    <pic:cNvPr id="0" name="image1.png"/>
+                    <pic:cNvPicPr preferRelativeResize="0"/>
+                  </pic:nvPicPr>
+                  <pic:blipFill>
+                    <a:blip r:embed="rId7"/>
+                    <a:srcRect b="0" l="0" r="0" t="0"/>
+                    <a:stretch>
+                      <a:fillRect/>
+                    </a:stretch>
+                  </pic:blipFill>
+                  <pic:spPr>
+                    <a:xfrm>
+                      <a:off x="0" y="0"/>
+                      <a:ext cx="2647950" cy="704850"/>
+                    </a:xfrm>
+                    <a:prstGeom prst="rect"/>
+                    <a:ln/>
+                  </pic:spPr>
+                </pic:pic>
+              </a:graphicData>
+            </a:graphic>
+          </wp:inline>
+        </w:drawing>
+      </w:r>
+      <w:r>
+        <w:rPr>
+          <w:rtl w:val="0"/>
+        </w:rPr>
+      </w:r>
+    </w:p>
+    <w:p>
+      <w:pPr>
+        <w:ind w:left="0" w:firstLine="0"/>
+        <w:jc w:val="center"/>
+        <w:rPr>
+          <w:i w:val="1"/>
+          <w:sz w:val="18"/>
+          <w:szCs w:val="18"/>
+        </w:rPr>
+      </w:pPr>
+      <w:r>
+        <w:rPr>
+          <w:i w:val="1"/>
+          <w:sz w:val="18"/>
+          <w:szCs w:val="18"/>
+          <w:rtl w:val="0"/>
+        </w:rPr>
+        <w:t xml:space="preserve">outils</w:t>
+      </w:r>
+      <w:r>
+        <w:rPr>
+          <w:rtl w:val="0"/>
+        </w:rPr>
+      </w:r>
+    </w:p>
+    <w:p>
+      <w:pPr>
+        <w:jc w:val="left"/>
         <w:rPr>
           <w:b w:val="1"/>
           <w:sz w:val="26"/>
@@ -88,20 +262,19 @@
           <w:numId w:val="1"/>
         </w:numPr>
         <w:ind w:left="720" w:hanging="360"/>
-        <w:rPr>
-          <w:b w:val="1"/>
-          <w:sz w:val="26"/>
-          <w:szCs w:val="26"/>
-        </w:rPr>
-      </w:pPr>
-      <w:r>
-        <w:rPr>
-          <w:b w:val="1"/>
-          <w:sz w:val="26"/>
-          <w:szCs w:val="26"/>
-          <w:rtl w:val="0"/>
-        </w:rPr>
-        <w:t xml:space="preserve">Récupérer les données sur Géoportail </w:t>
+        <w:jc w:val="left"/>
+        <w:rPr>
+          <w:sz w:val="26"/>
+          <w:szCs w:val="26"/>
+        </w:rPr>
+      </w:pPr>
+      <w:r>
+        <w:rPr>
+          <w:sz w:val="26"/>
+          <w:szCs w:val="26"/>
+          <w:rtl w:val="0"/>
+        </w:rPr>
+        <w:t xml:space="preserve">Entrer l’adresse et la distance souhaités -&gt; Calculer</w:t>
       </w:r>
     </w:p>
     <w:p>
@@ -111,44 +284,119 @@
           <w:numId w:val="1"/>
         </w:numPr>
         <w:ind w:left="720" w:hanging="360"/>
-        <w:rPr>
-          <w:b w:val="1"/>
-          <w:sz w:val="26"/>
-          <w:szCs w:val="26"/>
-        </w:rPr>
-      </w:pPr>
-      <w:r>
-        <w:rPr>
-          <w:b w:val="1"/>
-          <w:sz w:val="26"/>
-          <w:szCs w:val="26"/>
-          <w:rtl w:val="0"/>
-        </w:rPr>
-        <w:t xml:space="preserve">Transformer les données</w:t>
-      </w:r>
-    </w:p>
-    <w:p>
-      <w:pPr>
-        <w:ind w:left="720" w:firstLine="0"/>
-        <w:rPr>
-          <w:sz w:val="26"/>
-          <w:szCs w:val="26"/>
-        </w:rPr>
-      </w:pPr>
-      <w:r>
-        <w:rPr>
-          <w:sz w:val="26"/>
-          <w:szCs w:val="26"/>
-          <w:rtl w:val="0"/>
-        </w:rPr>
-        <w:t xml:space="preserve">https://incubated-geek-cc.github.io/geospatial-data-convertors/</w:t>
+        <w:jc w:val="left"/>
+        <w:rPr>
+          <w:sz w:val="26"/>
+          <w:szCs w:val="26"/>
+          <w:u w:val="none"/>
+        </w:rPr>
+      </w:pPr>
+      <w:r>
+        <w:rPr>
+          <w:sz w:val="26"/>
+          <w:szCs w:val="26"/>
+          <w:rtl w:val="0"/>
+        </w:rPr>
+        <w:t xml:space="preserve">-&gt; Exporter </w:t>
+      </w:r>
+    </w:p>
+    <w:p>
+      <w:pPr>
+        <w:jc w:val="left"/>
+        <w:rPr>
+          <w:sz w:val="26"/>
+          <w:szCs w:val="26"/>
+        </w:rPr>
+      </w:pPr>
+      <w:r>
+        <w:rPr>
+          <w:rtl w:val="0"/>
+        </w:rPr>
+      </w:r>
+    </w:p>
+    <w:p>
+      <w:pPr>
+        <w:jc w:val="left"/>
+        <w:rPr>
+          <w:sz w:val="26"/>
+          <w:szCs w:val="26"/>
+        </w:rPr>
+      </w:pPr>
+      <w:r>
+        <w:rPr>
+          <w:sz w:val="26"/>
+          <w:szCs w:val="26"/>
+          <w:rtl w:val="0"/>
+        </w:rPr>
+        <w:t xml:space="preserve">La manipulation permet de télécharger un fichier “.geojson” qui encode l’aire située à la durée voulue du point spécifié.</w:t>
+      </w:r>
+    </w:p>
+    <w:p>
+      <w:pPr>
+        <w:jc w:val="left"/>
+        <w:rPr>
+          <w:sz w:val="26"/>
+          <w:szCs w:val="26"/>
+        </w:rPr>
+      </w:pPr>
+      <w:r>
+        <w:rPr>
+          <w:rtl w:val="0"/>
+        </w:rPr>
+      </w:r>
+    </w:p>
+    <w:p>
+      <w:pPr>
+        <w:jc w:val="left"/>
+        <w:rPr>
+          <w:sz w:val="26"/>
+          <w:szCs w:val="26"/>
+        </w:rPr>
+      </w:pPr>
+      <w:r>
+        <w:rPr>
+          <w:sz w:val="26"/>
+          <w:szCs w:val="26"/>
+          <w:rtl w:val="0"/>
+        </w:rPr>
+        <w:t xml:space="preserve">Malheureusement, MyMaps ne supporte pas ce format de fichier, il faut donc le transformer …</w:t>
+      </w:r>
+    </w:p>
+    <w:p>
+      <w:pPr>
+        <w:jc w:val="left"/>
+        <w:rPr>
+          <w:sz w:val="26"/>
+          <w:szCs w:val="26"/>
+        </w:rPr>
+      </w:pPr>
+      <w:r>
+        <w:rPr>
+          <w:rtl w:val="0"/>
+        </w:rPr>
+      </w:r>
+    </w:p>
+    <w:p>
+      <w:pPr>
+        <w:ind w:left="0" w:firstLine="0"/>
+        <w:jc w:val="left"/>
+        <w:rPr>
+          <w:b w:val="1"/>
+          <w:sz w:val="26"/>
+          <w:szCs w:val="26"/>
+        </w:rPr>
+      </w:pPr>
+      <w:r>
+        <w:rPr>
+          <w:rtl w:val="0"/>
+        </w:rPr>
       </w:r>
     </w:p>
     <w:p>
       <w:pPr>
         <w:numPr>
           <w:ilvl w:val="0"/>
-          <w:numId w:val="1"/>
+          <w:numId w:val="5"/>
         </w:numPr>
         <w:ind w:left="720" w:hanging="360"/>
         <w:rPr>
@@ -164,6 +412,301 @@
           <w:szCs w:val="26"/>
           <w:rtl w:val="0"/>
         </w:rPr>
+        <w:t xml:space="preserve">Transformer les données en format KML</w:t>
+      </w:r>
+    </w:p>
+    <w:p>
+      <w:pPr>
+        <w:rPr>
+          <w:b w:val="1"/>
+          <w:sz w:val="26"/>
+          <w:szCs w:val="26"/>
+        </w:rPr>
+      </w:pPr>
+      <w:r>
+        <w:rPr>
+          <w:rtl w:val="0"/>
+        </w:rPr>
+      </w:r>
+    </w:p>
+    <w:p>
+      <w:pPr>
+        <w:numPr>
+          <w:ilvl w:val="0"/>
+          <w:numId w:val="4"/>
+        </w:numPr>
+        <w:ind w:left="720" w:hanging="360"/>
+        <w:rPr>
+          <w:sz w:val="26"/>
+          <w:szCs w:val="26"/>
+        </w:rPr>
+      </w:pPr>
+      <w:r>
+        <w:rPr>
+          <w:sz w:val="26"/>
+          <w:szCs w:val="26"/>
+          <w:rtl w:val="0"/>
+        </w:rPr>
+        <w:t xml:space="preserve">Allez sur </w:t>
+      </w:r>
+      <w:hyperlink r:id="rId8">
+        <w:r>
+          <w:rPr>
+            <w:color w:val="1155cc"/>
+            <w:sz w:val="26"/>
+            <w:szCs w:val="26"/>
+            <w:u w:val="single"/>
+            <w:rtl w:val="0"/>
+          </w:rPr>
+          <w:t xml:space="preserve">ce site</w:t>
+        </w:r>
+      </w:hyperlink>
+      <w:r>
+        <w:rPr>
+          <w:rtl w:val="0"/>
+        </w:rPr>
+      </w:r>
+    </w:p>
+    <w:p>
+      <w:pPr>
+        <w:numPr>
+          <w:ilvl w:val="0"/>
+          <w:numId w:val="4"/>
+        </w:numPr>
+        <w:ind w:left="720" w:hanging="360"/>
+        <w:rPr>
+          <w:sz w:val="26"/>
+          <w:szCs w:val="26"/>
+          <w:u w:val="none"/>
+        </w:rPr>
+      </w:pPr>
+      <w:r>
+        <w:rPr>
+          <w:sz w:val="26"/>
+          <w:szCs w:val="26"/>
+          <w:rtl w:val="0"/>
+        </w:rPr>
+        <w:t xml:space="preserve">Select input format -&gt; GEOJSON</w:t>
+      </w:r>
+    </w:p>
+    <w:p>
+      <w:pPr>
+        <w:numPr>
+          <w:ilvl w:val="0"/>
+          <w:numId w:val="4"/>
+        </w:numPr>
+        <w:ind w:left="720" w:hanging="360"/>
+        <w:rPr>
+          <w:sz w:val="26"/>
+          <w:szCs w:val="26"/>
+          <w:u w:val="none"/>
+        </w:rPr>
+      </w:pPr>
+      <w:r>
+        <w:rPr>
+          <w:sz w:val="26"/>
+          <w:szCs w:val="26"/>
+          <w:rtl w:val="0"/>
+        </w:rPr>
+        <w:t xml:space="preserve">Select output format -&gt; KML</w:t>
+      </w:r>
+    </w:p>
+    <w:p>
+      <w:pPr>
+        <w:numPr>
+          <w:ilvl w:val="0"/>
+          <w:numId w:val="4"/>
+        </w:numPr>
+        <w:ind w:left="720" w:hanging="360"/>
+        <w:rPr>
+          <w:sz w:val="26"/>
+          <w:szCs w:val="26"/>
+          <w:u w:val="none"/>
+        </w:rPr>
+      </w:pPr>
+      <w:r>
+        <w:rPr>
+          <w:sz w:val="26"/>
+          <w:szCs w:val="26"/>
+          <w:rtl w:val="0"/>
+        </w:rPr>
+        <w:t xml:space="preserve">Select. Fichiers : importer le fichier geojson que l’on vient de créer</w:t>
+      </w:r>
+    </w:p>
+    <w:p>
+      <w:pPr>
+        <w:numPr>
+          <w:ilvl w:val="0"/>
+          <w:numId w:val="4"/>
+        </w:numPr>
+        <w:ind w:left="720" w:hanging="360"/>
+        <w:rPr>
+          <w:sz w:val="26"/>
+          <w:szCs w:val="26"/>
+          <w:u w:val="none"/>
+        </w:rPr>
+      </w:pPr>
+      <w:r>
+        <w:rPr>
+          <w:sz w:val="26"/>
+          <w:szCs w:val="26"/>
+          <w:rtl w:val="0"/>
+        </w:rPr>
+        <w:t xml:space="preserve">-&gt; Convert -&gt; Save as </w:t>
+      </w:r>
+    </w:p>
+    <w:p>
+      <w:pPr>
+        <w:rPr>
+          <w:sz w:val="26"/>
+          <w:szCs w:val="26"/>
+        </w:rPr>
+      </w:pPr>
+      <w:r>
+        <w:rPr>
+          <w:rtl w:val="0"/>
+        </w:rPr>
+      </w:r>
+    </w:p>
+    <w:p>
+      <w:pPr>
+        <w:rPr>
+          <w:sz w:val="26"/>
+          <w:szCs w:val="26"/>
+        </w:rPr>
+      </w:pPr>
+      <w:r>
+        <w:rPr>
+          <w:sz w:val="26"/>
+          <w:szCs w:val="26"/>
+          <w:rtl w:val="0"/>
+        </w:rPr>
+        <w:t xml:space="preserve">On peut ranger le fichier .kml nouvellement créé dans le dossier ‘./Cartographie/Données sites’.</w:t>
+      </w:r>
+      <w:r>
+        <w:rPr>
+          <w:rtl w:val="0"/>
+        </w:rPr>
+      </w:r>
+    </w:p>
+    <w:p>
+      <w:pPr>
+        <w:rPr>
+          <w:b w:val="1"/>
+          <w:sz w:val="26"/>
+          <w:szCs w:val="26"/>
+        </w:rPr>
+      </w:pPr>
+      <w:r>
+        <w:rPr>
+          <w:rtl w:val="0"/>
+        </w:rPr>
+      </w:r>
+    </w:p>
+    <w:p>
+      <w:pPr>
+        <w:rPr>
+          <w:b w:val="1"/>
+          <w:sz w:val="26"/>
+          <w:szCs w:val="26"/>
+        </w:rPr>
+      </w:pPr>
+      <w:r>
+        <w:rPr>
+          <w:rtl w:val="0"/>
+        </w:rPr>
+      </w:r>
+    </w:p>
+    <w:p>
+      <w:pPr>
+        <w:rPr>
+          <w:b w:val="1"/>
+          <w:sz w:val="26"/>
+          <w:szCs w:val="26"/>
+        </w:rPr>
+      </w:pPr>
+      <w:r>
+        <w:rPr>
+          <w:rtl w:val="0"/>
+        </w:rPr>
+      </w:r>
+    </w:p>
+    <w:p>
+      <w:pPr>
+        <w:rPr>
+          <w:b w:val="1"/>
+          <w:sz w:val="26"/>
+          <w:szCs w:val="26"/>
+        </w:rPr>
+      </w:pPr>
+      <w:r>
+        <w:rPr>
+          <w:rtl w:val="0"/>
+        </w:rPr>
+      </w:r>
+    </w:p>
+    <w:p>
+      <w:pPr>
+        <w:rPr>
+          <w:b w:val="1"/>
+          <w:sz w:val="26"/>
+          <w:szCs w:val="26"/>
+        </w:rPr>
+      </w:pPr>
+      <w:r>
+        <w:rPr>
+          <w:rtl w:val="0"/>
+        </w:rPr>
+      </w:r>
+    </w:p>
+    <w:p>
+      <w:pPr>
+        <w:rPr>
+          <w:b w:val="1"/>
+          <w:sz w:val="26"/>
+          <w:szCs w:val="26"/>
+        </w:rPr>
+      </w:pPr>
+      <w:r>
+        <w:rPr>
+          <w:rtl w:val="0"/>
+        </w:rPr>
+      </w:r>
+    </w:p>
+    <w:p>
+      <w:pPr>
+        <w:rPr>
+          <w:b w:val="1"/>
+          <w:sz w:val="26"/>
+          <w:szCs w:val="26"/>
+        </w:rPr>
+      </w:pPr>
+      <w:r>
+        <w:rPr>
+          <w:rtl w:val="0"/>
+        </w:rPr>
+      </w:r>
+    </w:p>
+    <w:p>
+      <w:pPr>
+        <w:numPr>
+          <w:ilvl w:val="0"/>
+          <w:numId w:val="5"/>
+        </w:numPr>
+        <w:ind w:left="720" w:hanging="360"/>
+        <w:rPr>
+          <w:b w:val="1"/>
+          <w:sz w:val="26"/>
+          <w:szCs w:val="26"/>
+        </w:rPr>
+      </w:pPr>
+      <w:r>
+        <w:rPr>
+          <w:b w:val="1"/>
+          <w:sz w:val="26"/>
+          <w:szCs w:val="26"/>
+          <w:rtl w:val="0"/>
+        </w:rPr>
         <w:t xml:space="preserve">Importer les données sur MyMaps</w:t>
       </w:r>
     </w:p>
@@ -184,7 +727,357 @@
     </w:p>
     <w:p>
       <w:pPr>
+        <w:numPr>
+          <w:ilvl w:val="0"/>
+          <w:numId w:val="6"/>
+        </w:numPr>
+        <w:ind w:left="720" w:hanging="360"/>
+        <w:rPr>
+          <w:sz w:val="26"/>
+          <w:szCs w:val="26"/>
+          <w:u w:val="none"/>
+        </w:rPr>
+      </w:pPr>
+      <w:r>
+        <w:rPr>
+          <w:sz w:val="26"/>
+          <w:szCs w:val="26"/>
+          <w:rtl w:val="0"/>
+        </w:rPr>
+        <w:t xml:space="preserve">Aller sur une carte </w:t>
+      </w:r>
+      <w:hyperlink r:id="rId9">
+        <w:r>
+          <w:rPr>
+            <w:color w:val="1155cc"/>
+            <w:sz w:val="26"/>
+            <w:szCs w:val="26"/>
+            <w:u w:val="single"/>
+            <w:rtl w:val="0"/>
+          </w:rPr>
+          <w:t xml:space="preserve">MyMaps</w:t>
+        </w:r>
+      </w:hyperlink>
+      <w:r>
+        <w:rPr>
+          <w:sz w:val="26"/>
+          <w:szCs w:val="26"/>
+          <w:rtl w:val="0"/>
+        </w:rPr>
+        <w:t xml:space="preserve"> existante ou en créer une.</w:t>
+      </w:r>
+    </w:p>
+    <w:p>
+      <w:pPr>
+        <w:numPr>
+          <w:ilvl w:val="0"/>
+          <w:numId w:val="6"/>
+        </w:numPr>
+        <w:ind w:left="720" w:hanging="360"/>
+        <w:rPr>
+          <w:sz w:val="26"/>
+          <w:szCs w:val="26"/>
+          <w:u w:val="none"/>
+        </w:rPr>
+      </w:pPr>
+      <w:r>
+        <w:rPr>
+          <w:sz w:val="26"/>
+          <w:szCs w:val="26"/>
+          <w:rtl w:val="0"/>
+        </w:rPr>
+        <w:t xml:space="preserve">-&gt; Add layer</w:t>
+      </w:r>
+      <w:r>
+        <w:rPr>
+          <w:rtl w:val="0"/>
+        </w:rPr>
+      </w:r>
+    </w:p>
+    <w:p>
+      <w:pPr>
+        <w:jc w:val="center"/>
+        <w:rPr>
+          <w:b w:val="1"/>
+          <w:sz w:val="26"/>
+          <w:szCs w:val="26"/>
+        </w:rPr>
+      </w:pPr>
+      <w:r>
+        <w:rPr>
+          <w:b w:val="1"/>
+          <w:sz w:val="26"/>
+          <w:szCs w:val="26"/>
+        </w:rPr>
+        <w:drawing>
+          <wp:inline distB="114300" distT="114300" distL="114300" distR="114300">
+            <wp:extent cx="3067050" cy="1885950"/>
+            <wp:effectExtent b="0" l="0" r="0" t="0"/>
+            <wp:docPr id="2" name="image2.png"/>
+            <a:graphic>
+              <a:graphicData uri="http://schemas.openxmlformats.org/drawingml/2006/picture">
+                <pic:pic>
+                  <pic:nvPicPr>
+                    <pic:cNvPr id="0" name="image2.png"/>
+                    <pic:cNvPicPr preferRelativeResize="0"/>
+                  </pic:nvPicPr>
+                  <pic:blipFill>
+                    <a:blip r:embed="rId10"/>
+                    <a:srcRect b="0" l="0" r="0" t="0"/>
+                    <a:stretch>
+                      <a:fillRect/>
+                    </a:stretch>
+                  </pic:blipFill>
+                  <pic:spPr>
+                    <a:xfrm>
+                      <a:off x="0" y="0"/>
+                      <a:ext cx="3067050" cy="1885950"/>
+                    </a:xfrm>
+                    <a:prstGeom prst="rect"/>
+                    <a:ln/>
+                  </pic:spPr>
+                </pic:pic>
+              </a:graphicData>
+            </a:graphic>
+          </wp:inline>
+        </w:drawing>
+      </w:r>
+      <w:r>
+        <w:rPr>
+          <w:rtl w:val="0"/>
+        </w:rPr>
+      </w:r>
+    </w:p>
+    <w:p>
+      <w:pPr>
+        <w:jc w:val="center"/>
+        <w:rPr>
+          <w:i w:val="1"/>
+          <w:sz w:val="18"/>
+          <w:szCs w:val="18"/>
+        </w:rPr>
+      </w:pPr>
+      <w:r>
+        <w:rPr>
+          <w:i w:val="1"/>
+          <w:sz w:val="18"/>
+          <w:szCs w:val="18"/>
+          <w:rtl w:val="0"/>
+        </w:rPr>
+        <w:t xml:space="preserve">Add layer</w:t>
+      </w:r>
+    </w:p>
+    <w:p>
+      <w:pPr>
+        <w:jc w:val="center"/>
+        <w:rPr>
+          <w:i w:val="1"/>
+          <w:sz w:val="18"/>
+          <w:szCs w:val="18"/>
+        </w:rPr>
+      </w:pPr>
+      <w:r>
+        <w:rPr>
+          <w:rtl w:val="0"/>
+        </w:rPr>
+      </w:r>
+    </w:p>
+    <w:p>
+      <w:pPr>
+        <w:numPr>
+          <w:ilvl w:val="0"/>
+          <w:numId w:val="3"/>
+        </w:numPr>
+        <w:ind w:left="720" w:hanging="360"/>
+        <w:rPr>
+          <w:i w:val="1"/>
+          <w:sz w:val="18"/>
+          <w:szCs w:val="18"/>
+          <w:u w:val="none"/>
+        </w:rPr>
+      </w:pPr>
+      <w:r>
+        <w:rPr>
+          <w:sz w:val="26"/>
+          <w:szCs w:val="26"/>
+          <w:rtl w:val="0"/>
+        </w:rPr>
+        <w:t xml:space="preserve">-&gt; Import : uploader le fichier .kml</w:t>
+      </w:r>
+      <w:r>
+        <w:rPr>
+          <w:rtl w:val="0"/>
+        </w:rPr>
+      </w:r>
+    </w:p>
+    <w:p>
+      <w:pPr>
         <w:ind w:left="0" w:firstLine="0"/>
+        <w:jc w:val="center"/>
+        <w:rPr>
+          <w:b w:val="1"/>
+          <w:sz w:val="26"/>
+          <w:szCs w:val="26"/>
+        </w:rPr>
+      </w:pPr>
+      <w:r>
+        <w:rPr>
+          <w:b w:val="1"/>
+          <w:sz w:val="26"/>
+          <w:szCs w:val="26"/>
+        </w:rPr>
+        <w:drawing>
+          <wp:inline distB="114300" distT="114300" distL="114300" distR="114300">
+            <wp:extent cx="3067050" cy="1457325"/>
+            <wp:effectExtent b="0" l="0" r="0" t="0"/>
+            <wp:docPr id="3" name="image3.png"/>
+            <a:graphic>
+              <a:graphicData uri="http://schemas.openxmlformats.org/drawingml/2006/picture">
+                <pic:pic>
+                  <pic:nvPicPr>
+                    <pic:cNvPr id="0" name="image3.png"/>
+                    <pic:cNvPicPr preferRelativeResize="0"/>
+                  </pic:nvPicPr>
+                  <pic:blipFill>
+                    <a:blip r:embed="rId11"/>
+                    <a:srcRect b="0" l="0" r="0" t="0"/>
+                    <a:stretch>
+                      <a:fillRect/>
+                    </a:stretch>
+                  </pic:blipFill>
+                  <pic:spPr>
+                    <a:xfrm>
+                      <a:off x="0" y="0"/>
+                      <a:ext cx="3067050" cy="1457325"/>
+                    </a:xfrm>
+                    <a:prstGeom prst="rect"/>
+                    <a:ln/>
+                  </pic:spPr>
+                </pic:pic>
+              </a:graphicData>
+            </a:graphic>
+          </wp:inline>
+        </w:drawing>
+      </w:r>
+      <w:r>
+        <w:rPr>
+          <w:rtl w:val="0"/>
+        </w:rPr>
+      </w:r>
+    </w:p>
+    <w:p>
+      <w:pPr>
+        <w:ind w:left="0" w:firstLine="0"/>
+        <w:jc w:val="center"/>
+        <w:rPr>
+          <w:b w:val="1"/>
+          <w:i w:val="1"/>
+          <w:sz w:val="26"/>
+          <w:szCs w:val="26"/>
+        </w:rPr>
+      </w:pPr>
+      <w:r>
+        <w:rPr>
+          <w:i w:val="1"/>
+          <w:sz w:val="18"/>
+          <w:szCs w:val="18"/>
+          <w:rtl w:val="0"/>
+        </w:rPr>
+        <w:t xml:space="preserve">Import </w:t>
+      </w:r>
+      <w:r>
+        <w:rPr>
+          <w:rtl w:val="0"/>
+        </w:rPr>
+      </w:r>
+    </w:p>
+    <w:p>
+      <w:pPr>
+        <w:ind w:left="0" w:firstLine="0"/>
+        <w:jc w:val="center"/>
+        <w:rPr>
+          <w:b w:val="1"/>
+          <w:sz w:val="26"/>
+          <w:szCs w:val="26"/>
+        </w:rPr>
+      </w:pPr>
+      <w:r>
+        <w:rPr>
+          <w:rtl w:val="0"/>
+        </w:rPr>
+      </w:r>
+    </w:p>
+    <w:p>
+      <w:pPr>
+        <w:ind w:left="0" w:firstLine="0"/>
+        <w:jc w:val="left"/>
+        <w:rPr>
+          <w:b w:val="1"/>
+          <w:sz w:val="26"/>
+          <w:szCs w:val="26"/>
+        </w:rPr>
+      </w:pPr>
+      <w:r>
+        <w:rPr>
+          <w:rtl w:val="0"/>
+        </w:rPr>
+      </w:r>
+    </w:p>
+    <w:p>
+      <w:pPr>
+        <w:ind w:left="0" w:firstLine="0"/>
+        <w:jc w:val="left"/>
+        <w:rPr>
+          <w:sz w:val="26"/>
+          <w:szCs w:val="26"/>
+        </w:rPr>
+      </w:pPr>
+      <w:r>
+        <w:rPr>
+          <w:sz w:val="26"/>
+          <w:szCs w:val="26"/>
+          <w:rtl w:val="0"/>
+        </w:rPr>
+        <w:t xml:space="preserve">Normalement, l’aire devrait apparaître sur la carte.</w:t>
+      </w:r>
+    </w:p>
+    <w:p>
+      <w:pPr>
+        <w:ind w:left="0" w:firstLine="0"/>
+        <w:jc w:val="left"/>
+        <w:rPr>
+          <w:sz w:val="26"/>
+          <w:szCs w:val="26"/>
+        </w:rPr>
+      </w:pPr>
+      <w:r>
+        <w:rPr>
+          <w:sz w:val="26"/>
+          <w:szCs w:val="26"/>
+          <w:rtl w:val="0"/>
+        </w:rPr>
+        <w:t xml:space="preserve">Si besoin, vous pouvez personnaliser son apparence (couleur, transparence, titre, …).</w:t>
+      </w:r>
+    </w:p>
+    <w:p>
+      <w:pPr>
+        <w:ind w:left="0" w:firstLine="0"/>
+        <w:jc w:val="right"/>
+        <w:rPr>
+          <w:b w:val="1"/>
+          <w:sz w:val="26"/>
+          <w:szCs w:val="26"/>
+        </w:rPr>
+      </w:pPr>
+      <w:r>
+        <w:rPr>
+          <w:rtl w:val="0"/>
+        </w:rPr>
+      </w:r>
+    </w:p>
+    <w:p>
+      <w:pPr>
+        <w:ind w:left="0" w:firstLine="0"/>
         <w:rPr>
           <w:b w:val="1"/>
           <w:sz w:val="26"/>
@@ -199,6 +1092,131 @@
           <w:rtl w:val="0"/>
         </w:rPr>
         <w:t xml:space="preserve">II. Population dans le bassin délimité </w:t>
+      </w:r>
+    </w:p>
+    <w:p>
+      <w:pPr>
+        <w:ind w:left="0" w:firstLine="0"/>
+        <w:rPr>
+          <w:b w:val="1"/>
+          <w:sz w:val="26"/>
+          <w:szCs w:val="26"/>
+        </w:rPr>
+      </w:pPr>
+      <w:r>
+        <w:rPr>
+          <w:rtl w:val="0"/>
+        </w:rPr>
+      </w:r>
+    </w:p>
+    <w:p>
+      <w:pPr>
+        <w:ind w:left="0" w:firstLine="0"/>
+        <w:rPr>
+          <w:b w:val="1"/>
+          <w:sz w:val="26"/>
+          <w:szCs w:val="26"/>
+        </w:rPr>
+      </w:pPr>
+      <w:r>
+        <w:rPr>
+          <w:rtl w:val="0"/>
+        </w:rPr>
+      </w:r>
+    </w:p>
+    <w:p>
+      <w:pPr>
+        <w:ind w:left="0" w:firstLine="0"/>
+        <w:rPr>
+          <w:b w:val="1"/>
+          <w:sz w:val="26"/>
+          <w:szCs w:val="26"/>
+        </w:rPr>
+      </w:pPr>
+      <w:r>
+        <w:rPr>
+          <w:rtl w:val="0"/>
+        </w:rPr>
+      </w:r>
+    </w:p>
+    <w:p>
+      <w:pPr>
+        <w:ind w:left="0" w:firstLine="0"/>
+        <w:rPr>
+          <w:b w:val="1"/>
+          <w:sz w:val="26"/>
+          <w:szCs w:val="26"/>
+        </w:rPr>
+      </w:pPr>
+      <w:r>
+        <w:rPr>
+          <w:b w:val="1"/>
+          <w:sz w:val="26"/>
+          <w:szCs w:val="26"/>
+          <w:rtl w:val="0"/>
+        </w:rPr>
+        <w:t xml:space="preserve">Voir </w:t>
+      </w:r>
+      <w:hyperlink r:id="rId12">
+        <w:r>
+          <w:rPr>
+            <w:color w:val="0000ee"/>
+            <w:u w:val="single"/>
+            <w:shd w:fill="auto" w:val="clear"/>
+            <w:rtl w:val="0"/>
+          </w:rPr>
+          <w:t xml:space="preserve">Comment faire une étude de zone de chalandise ?.ipynb</w:t>
+        </w:r>
+      </w:hyperlink>
+      <w:r>
+        <w:rPr>
+          <w:rtl w:val="0"/>
+        </w:rPr>
+      </w:r>
+    </w:p>
+    <w:p>
+      <w:pPr>
+        <w:ind w:left="0" w:firstLine="0"/>
+        <w:rPr>
+          <w:b w:val="1"/>
+          <w:sz w:val="26"/>
+          <w:szCs w:val="26"/>
+        </w:rPr>
+      </w:pPr>
+      <w:r>
+        <w:rPr>
+          <w:rtl w:val="0"/>
+        </w:rPr>
+      </w:r>
+    </w:p>
+    <w:p>
+      <w:pPr>
+        <w:ind w:left="0" w:firstLine="0"/>
+        <w:rPr>
+          <w:b w:val="1"/>
+          <w:sz w:val="26"/>
+          <w:szCs w:val="26"/>
+        </w:rPr>
+      </w:pPr>
+      <w:r>
+        <w:rPr>
+          <w:rtl w:val="0"/>
+        </w:rPr>
+      </w:r>
+    </w:p>
+    <w:p>
+      <w:pPr>
+        <w:ind w:left="0" w:firstLine="0"/>
+        <w:rPr>
+          <w:b w:val="1"/>
+          <w:sz w:val="26"/>
+          <w:szCs w:val="26"/>
+        </w:rPr>
+      </w:pPr>
+      <w:r>
+        <w:rPr>
+          <w:rtl w:val="0"/>
+        </w:rPr>
       </w:r>
     </w:p>
     <w:p>
@@ -308,7 +1326,7 @@
     <w:tbl>
       <w:tblPr>
         <w:tblStyle w:val="Table1"/>
-        <w:tblW w:w="9029.0" w:type="dxa"/>
+        <w:tblW w:w="9028.999999999998" w:type="dxa"/>
         <w:jc w:val="left"/>
         <w:tblBorders>
           <w:top w:color="000000" w:space="0" w:sz="8" w:val="single"/>
@@ -353,7 +1371,6 @@
             <w:pPr>
               <w:keepNext w:val="0"/>
               <w:keepLines w:val="0"/>
-              <w:pageBreakBefore w:val="0"/>
               <w:widowControl w:val="0"/>
               <w:pBdr>
                 <w:top w:space="0" w:sz="0" w:val="nil"/>
@@ -394,7 +1411,6 @@
             <w:pPr>
               <w:keepNext w:val="0"/>
               <w:keepLines w:val="0"/>
-              <w:pageBreakBefore w:val="0"/>
               <w:widowControl w:val="0"/>
               <w:pBdr>
                 <w:top w:space="0" w:sz="0" w:val="nil"/>
@@ -435,7 +1451,6 @@
             <w:pPr>
               <w:keepNext w:val="0"/>
               <w:keepLines w:val="0"/>
-              <w:pageBreakBefore w:val="0"/>
               <w:widowControl w:val="0"/>
               <w:pBdr>
                 <w:top w:space="0" w:sz="0" w:val="nil"/>
@@ -485,7 +1500,7 @@
               <w:spacing w:line="240" w:lineRule="auto"/>
               <w:rPr/>
             </w:pPr>
-            <w:hyperlink r:id="rId6">
+            <w:hyperlink r:id="rId13">
               <w:r>
                 <w:rPr>
                   <w:color w:val="1155cc"/>
@@ -519,7 +1534,7 @@
               <w:spacing w:line="240" w:lineRule="auto"/>
               <w:rPr/>
             </w:pPr>
-            <w:hyperlink r:id="rId7">
+            <w:hyperlink r:id="rId14">
               <w:r>
                 <w:rPr>
                   <w:color w:val="1155cc"/>
@@ -551,7 +1566,6 @@
             <w:pPr>
               <w:keepNext w:val="0"/>
               <w:keepLines w:val="0"/>
-              <w:pageBreakBefore w:val="0"/>
               <w:widowControl w:val="0"/>
               <w:pBdr>
                 <w:top w:space="0" w:sz="0" w:val="nil"/>
@@ -597,7 +1611,7 @@
               <w:spacing w:line="240" w:lineRule="auto"/>
               <w:rPr/>
             </w:pPr>
-            <w:hyperlink r:id="rId8">
+            <w:hyperlink r:id="rId15">
               <w:r>
                 <w:rPr>
                   <w:color w:val="1155cc"/>
@@ -631,7 +1645,7 @@
               <w:spacing w:line="240" w:lineRule="auto"/>
               <w:rPr/>
             </w:pPr>
-            <w:hyperlink r:id="rId9">
+            <w:hyperlink r:id="rId16">
               <w:r>
                 <w:rPr>
                   <w:color w:val="1155cc"/>
@@ -696,7 +1710,7 @@
               <w:spacing w:line="240" w:lineRule="auto"/>
               <w:rPr/>
             </w:pPr>
-            <w:hyperlink r:id="rId10">
+            <w:hyperlink r:id="rId17">
               <w:r>
                 <w:rPr>
                   <w:color w:val="1155cc"/>
@@ -730,7 +1744,7 @@
               <w:spacing w:line="240" w:lineRule="auto"/>
               <w:rPr/>
             </w:pPr>
-            <w:hyperlink r:id="rId11">
+            <w:hyperlink r:id="rId18">
               <w:r>
                 <w:rPr>
                   <w:color w:val="1155cc"/>
@@ -793,7 +1807,6 @@
             <w:pPr>
               <w:keepNext w:val="0"/>
               <w:keepLines w:val="0"/>
-              <w:pageBreakBefore w:val="0"/>
               <w:widowControl w:val="0"/>
               <w:pBdr>
                 <w:top w:space="0" w:sz="0" w:val="nil"/>
@@ -830,7 +1843,6 @@
             <w:pPr>
               <w:keepNext w:val="0"/>
               <w:keepLines w:val="0"/>
-              <w:pageBreakBefore w:val="0"/>
               <w:widowControl w:val="0"/>
               <w:pBdr>
                 <w:top w:space="0" w:sz="0" w:val="nil"/>
@@ -904,6 +1916,446 @@
   <w:abstractNum w:abstractNumId="1">
     <w:lvl w:ilvl="0">
       <w:start w:val="1"/>
+      <w:numFmt w:val="bullet"/>
+      <w:lvlText w:val="●"/>
+      <w:lvlJc w:val="left"/>
+      <w:pPr>
+        <w:ind w:left="720" w:hanging="360"/>
+      </w:pPr>
+      <w:rPr>
+        <w:u w:val="none"/>
+      </w:rPr>
+    </w:lvl>
+    <w:lvl w:ilvl="1">
+      <w:start w:val="1"/>
+      <w:numFmt w:val="bullet"/>
+      <w:lvlText w:val="○"/>
+      <w:lvlJc w:val="left"/>
+      <w:pPr>
+        <w:ind w:left="1440" w:hanging="360"/>
+      </w:pPr>
+      <w:rPr>
+        <w:u w:val="none"/>
+      </w:rPr>
+    </w:lvl>
+    <w:lvl w:ilvl="2">
+      <w:start w:val="1"/>
+      <w:numFmt w:val="bullet"/>
+      <w:lvlText w:val="■"/>
+      <w:lvlJc w:val="left"/>
+      <w:pPr>
+        <w:ind w:left="2160" w:hanging="360"/>
+      </w:pPr>
+      <w:rPr>
+        <w:u w:val="none"/>
+      </w:rPr>
+    </w:lvl>
+    <w:lvl w:ilvl="3">
+      <w:start w:val="1"/>
+      <w:numFmt w:val="bullet"/>
+      <w:lvlText w:val="●"/>
+      <w:lvlJc w:val="left"/>
+      <w:pPr>
+        <w:ind w:left="2880" w:hanging="360"/>
+      </w:pPr>
+      <w:rPr>
+        <w:u w:val="none"/>
+      </w:rPr>
+    </w:lvl>
+    <w:lvl w:ilvl="4">
+      <w:start w:val="1"/>
+      <w:numFmt w:val="bullet"/>
+      <w:lvlText w:val="○"/>
+      <w:lvlJc w:val="left"/>
+      <w:pPr>
+        <w:ind w:left="3600" w:hanging="360"/>
+      </w:pPr>
+      <w:rPr>
+        <w:u w:val="none"/>
+      </w:rPr>
+    </w:lvl>
+    <w:lvl w:ilvl="5">
+      <w:start w:val="1"/>
+      <w:numFmt w:val="bullet"/>
+      <w:lvlText w:val="■"/>
+      <w:lvlJc w:val="left"/>
+      <w:pPr>
+        <w:ind w:left="4320" w:hanging="360"/>
+      </w:pPr>
+      <w:rPr>
+        <w:u w:val="none"/>
+      </w:rPr>
+    </w:lvl>
+    <w:lvl w:ilvl="6">
+      <w:start w:val="1"/>
+      <w:numFmt w:val="bullet"/>
+      <w:lvlText w:val="●"/>
+      <w:lvlJc w:val="left"/>
+      <w:pPr>
+        <w:ind w:left="5040" w:hanging="360"/>
+      </w:pPr>
+      <w:rPr>
+        <w:u w:val="none"/>
+      </w:rPr>
+    </w:lvl>
+    <w:lvl w:ilvl="7">
+      <w:start w:val="1"/>
+      <w:numFmt w:val="bullet"/>
+      <w:lvlText w:val="○"/>
+      <w:lvlJc w:val="left"/>
+      <w:pPr>
+        <w:ind w:left="5760" w:hanging="360"/>
+      </w:pPr>
+      <w:rPr>
+        <w:u w:val="none"/>
+      </w:rPr>
+    </w:lvl>
+    <w:lvl w:ilvl="8">
+      <w:start w:val="1"/>
+      <w:numFmt w:val="bullet"/>
+      <w:lvlText w:val="■"/>
+      <w:lvlJc w:val="left"/>
+      <w:pPr>
+        <w:ind w:left="6480" w:hanging="360"/>
+      </w:pPr>
+      <w:rPr>
+        <w:u w:val="none"/>
+      </w:rPr>
+    </w:lvl>
+  </w:abstractNum>
+  <w:abstractNum w:abstractNumId="2">
+    <w:lvl w:ilvl="0">
+      <w:start w:val="1"/>
+      <w:numFmt w:val="bullet"/>
+      <w:lvlText w:val="●"/>
+      <w:lvlJc w:val="left"/>
+      <w:pPr>
+        <w:ind w:left="720" w:hanging="360"/>
+      </w:pPr>
+      <w:rPr>
+        <w:u w:val="none"/>
+      </w:rPr>
+    </w:lvl>
+    <w:lvl w:ilvl="1">
+      <w:start w:val="1"/>
+      <w:numFmt w:val="bullet"/>
+      <w:lvlText w:val="○"/>
+      <w:lvlJc w:val="left"/>
+      <w:pPr>
+        <w:ind w:left="1440" w:hanging="360"/>
+      </w:pPr>
+      <w:rPr>
+        <w:u w:val="none"/>
+      </w:rPr>
+    </w:lvl>
+    <w:lvl w:ilvl="2">
+      <w:start w:val="1"/>
+      <w:numFmt w:val="bullet"/>
+      <w:lvlText w:val="■"/>
+      <w:lvlJc w:val="left"/>
+      <w:pPr>
+        <w:ind w:left="2160" w:hanging="360"/>
+      </w:pPr>
+      <w:rPr>
+        <w:u w:val="none"/>
+      </w:rPr>
+    </w:lvl>
+    <w:lvl w:ilvl="3">
+      <w:start w:val="1"/>
+      <w:numFmt w:val="bullet"/>
+      <w:lvlText w:val="●"/>
+      <w:lvlJc w:val="left"/>
+      <w:pPr>
+        <w:ind w:left="2880" w:hanging="360"/>
+      </w:pPr>
+      <w:rPr>
+        <w:u w:val="none"/>
+      </w:rPr>
+    </w:lvl>
+    <w:lvl w:ilvl="4">
+      <w:start w:val="1"/>
+      <w:numFmt w:val="bullet"/>
+      <w:lvlText w:val="○"/>
+      <w:lvlJc w:val="left"/>
+      <w:pPr>
+        <w:ind w:left="3600" w:hanging="360"/>
+      </w:pPr>
+      <w:rPr>
+        <w:u w:val="none"/>
+      </w:rPr>
+    </w:lvl>
+    <w:lvl w:ilvl="5">
+      <w:start w:val="1"/>
+      <w:numFmt w:val="bullet"/>
+      <w:lvlText w:val="■"/>
+      <w:lvlJc w:val="left"/>
+      <w:pPr>
+        <w:ind w:left="4320" w:hanging="360"/>
+      </w:pPr>
+      <w:rPr>
+        <w:u w:val="none"/>
+      </w:rPr>
+    </w:lvl>
+    <w:lvl w:ilvl="6">
+      <w:start w:val="1"/>
+      <w:numFmt w:val="bullet"/>
+      <w:lvlText w:val="●"/>
+      <w:lvlJc w:val="left"/>
+      <w:pPr>
+        <w:ind w:left="5040" w:hanging="360"/>
+      </w:pPr>
+      <w:rPr>
+        <w:u w:val="none"/>
+      </w:rPr>
+    </w:lvl>
+    <w:lvl w:ilvl="7">
+      <w:start w:val="1"/>
+      <w:numFmt w:val="bullet"/>
+      <w:lvlText w:val="○"/>
+      <w:lvlJc w:val="left"/>
+      <w:pPr>
+        <w:ind w:left="5760" w:hanging="360"/>
+      </w:pPr>
+      <w:rPr>
+        <w:u w:val="none"/>
+      </w:rPr>
+    </w:lvl>
+    <w:lvl w:ilvl="8">
+      <w:start w:val="1"/>
+      <w:numFmt w:val="bullet"/>
+      <w:lvlText w:val="■"/>
+      <w:lvlJc w:val="left"/>
+      <w:pPr>
+        <w:ind w:left="6480" w:hanging="360"/>
+      </w:pPr>
+      <w:rPr>
+        <w:u w:val="none"/>
+      </w:rPr>
+    </w:lvl>
+  </w:abstractNum>
+  <w:abstractNum w:abstractNumId="3">
+    <w:lvl w:ilvl="0">
+      <w:start w:val="1"/>
+      <w:numFmt w:val="bullet"/>
+      <w:lvlText w:val="●"/>
+      <w:lvlJc w:val="left"/>
+      <w:pPr>
+        <w:ind w:left="720" w:hanging="360"/>
+      </w:pPr>
+      <w:rPr>
+        <w:u w:val="none"/>
+      </w:rPr>
+    </w:lvl>
+    <w:lvl w:ilvl="1">
+      <w:start w:val="1"/>
+      <w:numFmt w:val="bullet"/>
+      <w:lvlText w:val="○"/>
+      <w:lvlJc w:val="left"/>
+      <w:pPr>
+        <w:ind w:left="1440" w:hanging="360"/>
+      </w:pPr>
+      <w:rPr>
+        <w:u w:val="none"/>
+      </w:rPr>
+    </w:lvl>
+    <w:lvl w:ilvl="2">
+      <w:start w:val="1"/>
+      <w:numFmt w:val="bullet"/>
+      <w:lvlText w:val="■"/>
+      <w:lvlJc w:val="left"/>
+      <w:pPr>
+        <w:ind w:left="2160" w:hanging="360"/>
+      </w:pPr>
+      <w:rPr>
+        <w:u w:val="none"/>
+      </w:rPr>
+    </w:lvl>
+    <w:lvl w:ilvl="3">
+      <w:start w:val="1"/>
+      <w:numFmt w:val="bullet"/>
+      <w:lvlText w:val="●"/>
+      <w:lvlJc w:val="left"/>
+      <w:pPr>
+        <w:ind w:left="2880" w:hanging="360"/>
+      </w:pPr>
+      <w:rPr>
+        <w:u w:val="none"/>
+      </w:rPr>
+    </w:lvl>
+    <w:lvl w:ilvl="4">
+      <w:start w:val="1"/>
+      <w:numFmt w:val="bullet"/>
+      <w:lvlText w:val="○"/>
+      <w:lvlJc w:val="left"/>
+      <w:pPr>
+        <w:ind w:left="3600" w:hanging="360"/>
+      </w:pPr>
+      <w:rPr>
+        <w:u w:val="none"/>
+      </w:rPr>
+    </w:lvl>
+    <w:lvl w:ilvl="5">
+      <w:start w:val="1"/>
+      <w:numFmt w:val="bullet"/>
+      <w:lvlText w:val="■"/>
+      <w:lvlJc w:val="left"/>
+      <w:pPr>
+        <w:ind w:left="4320" w:hanging="360"/>
+      </w:pPr>
+      <w:rPr>
+        <w:u w:val="none"/>
+      </w:rPr>
+    </w:lvl>
+    <w:lvl w:ilvl="6">
+      <w:start w:val="1"/>
+      <w:numFmt w:val="bullet"/>
+      <w:lvlText w:val="●"/>
+      <w:lvlJc w:val="left"/>
+      <w:pPr>
+        <w:ind w:left="5040" w:hanging="360"/>
+      </w:pPr>
+      <w:rPr>
+        <w:u w:val="none"/>
+      </w:rPr>
+    </w:lvl>
+    <w:lvl w:ilvl="7">
+      <w:start w:val="1"/>
+      <w:numFmt w:val="bullet"/>
+      <w:lvlText w:val="○"/>
+      <w:lvlJc w:val="left"/>
+      <w:pPr>
+        <w:ind w:left="5760" w:hanging="360"/>
+      </w:pPr>
+      <w:rPr>
+        <w:u w:val="none"/>
+      </w:rPr>
+    </w:lvl>
+    <w:lvl w:ilvl="8">
+      <w:start w:val="1"/>
+      <w:numFmt w:val="bullet"/>
+      <w:lvlText w:val="■"/>
+      <w:lvlJc w:val="left"/>
+      <w:pPr>
+        <w:ind w:left="6480" w:hanging="360"/>
+      </w:pPr>
+      <w:rPr>
+        <w:u w:val="none"/>
+      </w:rPr>
+    </w:lvl>
+  </w:abstractNum>
+  <w:abstractNum w:abstractNumId="4">
+    <w:lvl w:ilvl="0">
+      <w:start w:val="1"/>
+      <w:numFmt w:val="bullet"/>
+      <w:lvlText w:val="●"/>
+      <w:lvlJc w:val="left"/>
+      <w:pPr>
+        <w:ind w:left="720" w:hanging="360"/>
+      </w:pPr>
+      <w:rPr>
+        <w:u w:val="none"/>
+      </w:rPr>
+    </w:lvl>
+    <w:lvl w:ilvl="1">
+      <w:start w:val="1"/>
+      <w:numFmt w:val="bullet"/>
+      <w:lvlText w:val="○"/>
+      <w:lvlJc w:val="left"/>
+      <w:pPr>
+        <w:ind w:left="1440" w:hanging="360"/>
+      </w:pPr>
+      <w:rPr>
+        <w:u w:val="none"/>
+      </w:rPr>
+    </w:lvl>
+    <w:lvl w:ilvl="2">
+      <w:start w:val="1"/>
+      <w:numFmt w:val="bullet"/>
+      <w:lvlText w:val="■"/>
+      <w:lvlJc w:val="left"/>
+      <w:pPr>
+        <w:ind w:left="2160" w:hanging="360"/>
+      </w:pPr>
+      <w:rPr>
+        <w:u w:val="none"/>
+      </w:rPr>
+    </w:lvl>
+    <w:lvl w:ilvl="3">
+      <w:start w:val="1"/>
+      <w:numFmt w:val="bullet"/>
+      <w:lvlText w:val="●"/>
+      <w:lvlJc w:val="left"/>
+      <w:pPr>
+        <w:ind w:left="2880" w:hanging="360"/>
+      </w:pPr>
+      <w:rPr>
+        <w:u w:val="none"/>
+      </w:rPr>
+    </w:lvl>
+    <w:lvl w:ilvl="4">
+      <w:start w:val="1"/>
+      <w:numFmt w:val="bullet"/>
+      <w:lvlText w:val="○"/>
+      <w:lvlJc w:val="left"/>
+      <w:pPr>
+        <w:ind w:left="3600" w:hanging="360"/>
+      </w:pPr>
+      <w:rPr>
+        <w:u w:val="none"/>
+      </w:rPr>
+    </w:lvl>
+    <w:lvl w:ilvl="5">
+      <w:start w:val="1"/>
+      <w:numFmt w:val="bullet"/>
+      <w:lvlText w:val="■"/>
+      <w:lvlJc w:val="left"/>
+      <w:pPr>
+        <w:ind w:left="4320" w:hanging="360"/>
+      </w:pPr>
+      <w:rPr>
+        <w:u w:val="none"/>
+      </w:rPr>
+    </w:lvl>
+    <w:lvl w:ilvl="6">
+      <w:start w:val="1"/>
+      <w:numFmt w:val="bullet"/>
+      <w:lvlText w:val="●"/>
+      <w:lvlJc w:val="left"/>
+      <w:pPr>
+        <w:ind w:left="5040" w:hanging="360"/>
+      </w:pPr>
+      <w:rPr>
+        <w:u w:val="none"/>
+      </w:rPr>
+    </w:lvl>
+    <w:lvl w:ilvl="7">
+      <w:start w:val="1"/>
+      <w:numFmt w:val="bullet"/>
+      <w:lvlText w:val="○"/>
+      <w:lvlJc w:val="left"/>
+      <w:pPr>
+        <w:ind w:left="5760" w:hanging="360"/>
+      </w:pPr>
+      <w:rPr>
+        <w:u w:val="none"/>
+      </w:rPr>
+    </w:lvl>
+    <w:lvl w:ilvl="8">
+      <w:start w:val="1"/>
+      <w:numFmt w:val="bullet"/>
+      <w:lvlText w:val="■"/>
+      <w:lvlJc w:val="left"/>
+      <w:pPr>
+        <w:ind w:left="6480" w:hanging="360"/>
+      </w:pPr>
+      <w:rPr>
+        <w:u w:val="none"/>
+      </w:rPr>
+    </w:lvl>
+  </w:abstractNum>
+  <w:abstractNum w:abstractNumId="5">
+    <w:lvl w:ilvl="0">
+      <w:start w:val="1"/>
       <w:numFmt w:val="decimal"/>
       <w:lvlText w:val="%1."/>
       <w:lvlJc w:val="left"/>
@@ -1011,8 +2463,133 @@
       </w:rPr>
     </w:lvl>
   </w:abstractNum>
+  <w:abstractNum w:abstractNumId="6">
+    <w:lvl w:ilvl="0">
+      <w:start w:val="1"/>
+      <w:numFmt w:val="bullet"/>
+      <w:lvlText w:val="●"/>
+      <w:lvlJc w:val="left"/>
+      <w:pPr>
+        <w:ind w:left="720" w:hanging="360"/>
+      </w:pPr>
+      <w:rPr>
+        <w:u w:val="none"/>
+      </w:rPr>
+    </w:lvl>
+    <w:lvl w:ilvl="1">
+      <w:start w:val="1"/>
+      <w:numFmt w:val="bullet"/>
+      <w:lvlText w:val="○"/>
+      <w:lvlJc w:val="left"/>
+      <w:pPr>
+        <w:ind w:left="1440" w:hanging="360"/>
+      </w:pPr>
+      <w:rPr>
+        <w:u w:val="none"/>
+      </w:rPr>
+    </w:lvl>
+    <w:lvl w:ilvl="2">
+      <w:start w:val="1"/>
+      <w:numFmt w:val="bullet"/>
+      <w:lvlText w:val="■"/>
+      <w:lvlJc w:val="left"/>
+      <w:pPr>
+        <w:ind w:left="2160" w:hanging="360"/>
+      </w:pPr>
+      <w:rPr>
+        <w:u w:val="none"/>
+      </w:rPr>
+    </w:lvl>
+    <w:lvl w:ilvl="3">
+      <w:start w:val="1"/>
+      <w:numFmt w:val="bullet"/>
+      <w:lvlText w:val="●"/>
+      <w:lvlJc w:val="left"/>
+      <w:pPr>
+        <w:ind w:left="2880" w:hanging="360"/>
+      </w:pPr>
+      <w:rPr>
+        <w:u w:val="none"/>
+      </w:rPr>
+    </w:lvl>
+    <w:lvl w:ilvl="4">
+      <w:start w:val="1"/>
+      <w:numFmt w:val="bullet"/>
+      <w:lvlText w:val="○"/>
+      <w:lvlJc w:val="left"/>
+      <w:pPr>
+        <w:ind w:left="3600" w:hanging="360"/>
+      </w:pPr>
+      <w:rPr>
+        <w:u w:val="none"/>
+      </w:rPr>
+    </w:lvl>
+    <w:lvl w:ilvl="5">
+      <w:start w:val="1"/>
+      <w:numFmt w:val="bullet"/>
+      <w:lvlText w:val="■"/>
+      <w:lvlJc w:val="left"/>
+      <w:pPr>
+        <w:ind w:left="4320" w:hanging="360"/>
+      </w:pPr>
+      <w:rPr>
+        <w:u w:val="none"/>
+      </w:rPr>
+    </w:lvl>
+    <w:lvl w:ilvl="6">
+      <w:start w:val="1"/>
+      <w:numFmt w:val="bullet"/>
+      <w:lvlText w:val="●"/>
+      <w:lvlJc w:val="left"/>
+      <w:pPr>
+        <w:ind w:left="5040" w:hanging="360"/>
+      </w:pPr>
+      <w:rPr>
+        <w:u w:val="none"/>
+      </w:rPr>
+    </w:lvl>
+    <w:lvl w:ilvl="7">
+      <w:start w:val="1"/>
+      <w:numFmt w:val="bullet"/>
+      <w:lvlText w:val="○"/>
+      <w:lvlJc w:val="left"/>
+      <w:pPr>
+        <w:ind w:left="5760" w:hanging="360"/>
+      </w:pPr>
+      <w:rPr>
+        <w:u w:val="none"/>
+      </w:rPr>
+    </w:lvl>
+    <w:lvl w:ilvl="8">
+      <w:start w:val="1"/>
+      <w:numFmt w:val="bullet"/>
+      <w:lvlText w:val="■"/>
+      <w:lvlJc w:val="left"/>
+      <w:pPr>
+        <w:ind w:left="6480" w:hanging="360"/>
+      </w:pPr>
+      <w:rPr>
+        <w:u w:val="none"/>
+      </w:rPr>
+    </w:lvl>
+  </w:abstractNum>
   <w:num w:numId="1">
     <w:abstractNumId w:val="1"/>
+  </w:num>
+  <w:num w:numId="2">
+    <w:abstractNumId w:val="2"/>
+  </w:num>
+  <w:num w:numId="3">
+    <w:abstractNumId w:val="3"/>
+  </w:num>
+  <w:num w:numId="4">
+    <w:abstractNumId w:val="4"/>
+  </w:num>
+  <w:num w:numId="5">
+    <w:abstractNumId w:val="5"/>
+  </w:num>
+  <w:num w:numId="6">
+    <w:abstractNumId w:val="6"/>
   </w:num>
 </w:numbering>
 </file>

</xml_diff>